<commit_message>
Updated few code lines
</commit_message>
<xml_diff>
--- a/Docs/Linux_IRQ_Notes.docx
+++ b/Docs/Linux_IRQ_Notes.docx
@@ -24,7 +24,25 @@
           <w:szCs w:val="24"/>
           <w:shd w:val="clear" w:color="auto" w:fill="FFFFFF"/>
         </w:rPr>
-        <w:t>Physical IRQs may be assigned any vector in the range 32-238. However, Linux uses vector 128 to implement system calls.</w:t>
+        <w:t>Physical IRQs may be assigned any vector in the range 32-238. However, Linux uses vector 128</w:t>
+      </w:r>
+      <w:r>
+        <w:rPr>
+          <w:rFonts w:cstheme="minorHAnsi"/>
+          <w:sz w:val="24"/>
+          <w:szCs w:val="24"/>
+          <w:shd w:val="clear" w:color="auto" w:fill="FFFFFF"/>
+        </w:rPr>
+        <w:t>(0x80)</w:t>
+      </w:r>
+      <w:r>
+        <w:rPr>
+          <w:rFonts w:cstheme="minorHAnsi"/>
+          <w:sz w:val="24"/>
+          <w:szCs w:val="24"/>
+          <w:shd w:val="clear" w:color="auto" w:fill="FFFFFF"/>
+        </w:rPr>
+        <w:t xml:space="preserve"> to implement system calls.</w:t>
       </w:r>
     </w:p>
     <w:p>
@@ -197,9 +215,8 @@
           <w:sz w:val="24"/>
           <w:szCs w:val="24"/>
         </w:rPr>
-        <w:t xml:space="preserve">. The interrupt is referenced by </w:t>
-      </w:r>
-      <w:proofErr w:type="spellStart"/>
+        <w:t>. The interrupt is referenced by an</w:t>
+      </w:r>
       <w:r>
         <w:rPr>
           <w:rStyle w:val="fontstyle01"/>
@@ -208,9 +225,8 @@
           <w:sz w:val="24"/>
           <w:szCs w:val="24"/>
         </w:rPr>
-        <w:t>an’unsigned</w:t>
-      </w:r>
-      <w:proofErr w:type="spellEnd"/>
+        <w:t xml:space="preserve"> </w:t>
+      </w:r>
       <w:r>
         <w:rPr>
           <w:rStyle w:val="fontstyle01"/>
@@ -219,7 +235,7 @@
           <w:sz w:val="24"/>
           <w:szCs w:val="24"/>
         </w:rPr>
-        <w:t xml:space="preserve"> </w:t>
+        <w:t xml:space="preserve">’unsigned </w:t>
       </w:r>
       <w:proofErr w:type="spellStart"/>
       <w:r>
@@ -263,9 +279,8 @@
           <w:sz w:val="24"/>
           <w:szCs w:val="24"/>
         </w:rPr>
-        <w:t xml:space="preserve"> structure in </w:t>
-      </w:r>
-      <w:proofErr w:type="spellStart"/>
+        <w:t xml:space="preserve"> structure in the</w:t>
+      </w:r>
       <w:r>
         <w:rPr>
           <w:rStyle w:val="fontstyle01"/>
@@ -274,9 +289,8 @@
           <w:sz w:val="24"/>
           <w:szCs w:val="24"/>
         </w:rPr>
-        <w:t>thedescriptor</w:t>
-      </w:r>
-      <w:proofErr w:type="spellEnd"/>
+        <w:t xml:space="preserve"> </w:t>
+      </w:r>
       <w:r>
         <w:rPr>
           <w:rStyle w:val="fontstyle01"/>
@@ -285,9 +299,8 @@
           <w:sz w:val="24"/>
           <w:szCs w:val="24"/>
         </w:rPr>
-        <w:t xml:space="preserve"> structures array. The descriptor structure contains status information and pointers to </w:t>
-      </w:r>
-      <w:proofErr w:type="spellStart"/>
+        <w:t>descriptor structures array. The descriptor structure contains status information and pointers to the</w:t>
+      </w:r>
       <w:r>
         <w:rPr>
           <w:rStyle w:val="fontstyle01"/>
@@ -296,9 +309,8 @@
           <w:sz w:val="24"/>
           <w:szCs w:val="24"/>
         </w:rPr>
-        <w:t>theinterrupt</w:t>
-      </w:r>
-      <w:proofErr w:type="spellEnd"/>
+        <w:t xml:space="preserve"> </w:t>
+      </w:r>
       <w:r>
         <w:rPr>
           <w:rStyle w:val="fontstyle01"/>
@@ -307,7 +319,7 @@
           <w:sz w:val="24"/>
           <w:szCs w:val="24"/>
         </w:rPr>
-        <w:t xml:space="preserve"> flow method and the interrupt chip structure which are assigned to this interrupt.</w:t>
+        <w:t>interrupt flow method and the interrupt chip structure which are assigned to this interrupt.</w:t>
       </w:r>
     </w:p>
     <w:p>
@@ -398,7 +410,16 @@
           <w:szCs w:val="24"/>
           <w:shd w:val="clear" w:color="auto" w:fill="FFFFFF"/>
         </w:rPr>
-        <w:t>This post contains some notes relating to the code execution flow in the Linux kernel when an interrupt request (IRQ) is being addressed by the system. According to the </w:t>
+        <w:t>This document</w:t>
+      </w:r>
+      <w:r>
+        <w:rPr>
+          <w:rFonts w:cstheme="minorHAnsi"/>
+          <w:sz w:val="24"/>
+          <w:szCs w:val="24"/>
+          <w:shd w:val="clear" w:color="auto" w:fill="FFFFFF"/>
+        </w:rPr>
+        <w:t xml:space="preserve"> contains some notes relating to the code execution flow in the Linux kernel when an interrupt request (IRQ) is being addressed by the system. According to the </w:t>
       </w:r>
       <w:hyperlink r:id="rId7" w:history="1">
         <w:r>
@@ -595,27 +616,7 @@
           <w:szCs w:val="24"/>
           <w:shd w:val="clear" w:color="auto" w:fill="FFFFFF"/>
         </w:rPr>
-        <w:t> function. Because hardware can provide different types of interrupt sources (the rising/falling edge of an electric signal, the voltage level (low/high) of a circuit line) different actions may need to be taken in each case. The high-level IRQ flow handlers provide pre-defined approaches to deal with hardware interrupts. These flow handlers are assigned to the interrupt descriptors at boot time or during device initialization. It is also possible for architecture code to implement specific flow handlers. Whatever function best suits the interrupt flow handling, </w:t>
-      </w:r>
-      <w:proofErr w:type="spellStart"/>
-      <w:r>
-        <w:rPr>
-          <w:rFonts w:cstheme="minorHAnsi"/>
-          <w:sz w:val="24"/>
-          <w:szCs w:val="24"/>
-          <w:shd w:val="clear" w:color="auto" w:fill="FFFFFF"/>
-        </w:rPr>
-        <w:t>irq_desc</w:t>
-      </w:r>
-      <w:proofErr w:type="spellEnd"/>
-      <w:r>
-        <w:rPr>
-          <w:rFonts w:cstheme="minorHAnsi"/>
-          <w:sz w:val="24"/>
-          <w:szCs w:val="24"/>
-          <w:shd w:val="clear" w:color="auto" w:fill="FFFFFF"/>
-        </w:rPr>
-        <w:t> holds a pointer to it which is then used to give appropriate continuation to the IRQ handling.</w:t>
+        <w:t> function.</w:t>
       </w:r>
     </w:p>
     <w:p>
@@ -636,157 +637,16 @@
           <w:szCs w:val="24"/>
           <w:shd w:val="clear" w:color="auto" w:fill="FFFFFF"/>
         </w:rPr>
-        <w:t xml:space="preserve">Assuming the flow handler is one of the high-level IRQ flow handlers, it may do a few things before proceeding with the IRQ handling. For instance, the hardware interrupt controller may </w:t>
-      </w:r>
-      <w:r>
-        <w:rPr>
-          <w:rFonts w:cstheme="minorHAnsi"/>
-          <w:sz w:val="24"/>
-          <w:szCs w:val="24"/>
-          <w:shd w:val="clear" w:color="auto" w:fill="FFFFFF"/>
-        </w:rPr>
-        <w:lastRenderedPageBreak/>
-        <w:t xml:space="preserve">somehow need an </w:t>
-      </w:r>
-      <w:proofErr w:type="spellStart"/>
-      <w:r>
-        <w:rPr>
-          <w:rFonts w:cstheme="minorHAnsi"/>
-          <w:sz w:val="24"/>
-          <w:szCs w:val="24"/>
-          <w:shd w:val="clear" w:color="auto" w:fill="FFFFFF"/>
-        </w:rPr>
-        <w:t>ack</w:t>
-      </w:r>
-      <w:proofErr w:type="spellEnd"/>
-      <w:r>
-        <w:rPr>
-          <w:rFonts w:cstheme="minorHAnsi"/>
-          <w:sz w:val="24"/>
-          <w:szCs w:val="24"/>
-          <w:shd w:val="clear" w:color="auto" w:fill="FFFFFF"/>
-        </w:rPr>
-        <w:t xml:space="preserve"> from the CPU, signaling that the interrupt was properly received. It may also be needed to mask (disable) and/or unmask (enable) interrupts for some chips. The beauty in it is that the flow handlers don’t need to know architecture-specific details to accomplish these </w:t>
-      </w:r>
-      <w:proofErr w:type="gramStart"/>
-      <w:r>
-        <w:rPr>
-          <w:rFonts w:cstheme="minorHAnsi"/>
-          <w:sz w:val="24"/>
-          <w:szCs w:val="24"/>
-          <w:shd w:val="clear" w:color="auto" w:fill="FFFFFF"/>
-        </w:rPr>
-        <w:t>actions,</w:t>
-      </w:r>
-      <w:proofErr w:type="gramEnd"/>
-      <w:r>
-        <w:rPr>
-          <w:rFonts w:cstheme="minorHAnsi"/>
-          <w:sz w:val="24"/>
-          <w:szCs w:val="24"/>
-          <w:shd w:val="clear" w:color="auto" w:fill="FFFFFF"/>
-        </w:rPr>
-        <w:t xml:space="preserve"> all of it can be done relying on the </w:t>
-      </w:r>
-      <w:proofErr w:type="spellStart"/>
-      <w:r>
-        <w:rPr>
-          <w:rFonts w:cstheme="minorHAnsi"/>
-          <w:sz w:val="24"/>
-          <w:szCs w:val="24"/>
-          <w:shd w:val="clear" w:color="auto" w:fill="FFFFFF"/>
-        </w:rPr>
-        <w:t>irq_chip</w:t>
-      </w:r>
-      <w:proofErr w:type="spellEnd"/>
-      <w:r>
-        <w:rPr>
-          <w:rFonts w:cstheme="minorHAnsi"/>
-          <w:sz w:val="24"/>
-          <w:szCs w:val="24"/>
-          <w:shd w:val="clear" w:color="auto" w:fill="FFFFFF"/>
-        </w:rPr>
-        <w:t> abstraction which encapsulates the hardware relevant functions. Afterward, </w:t>
-      </w:r>
-      <w:proofErr w:type="spellStart"/>
-      <w:r>
-        <w:rPr>
-          <w:rFonts w:cstheme="minorHAnsi"/>
-          <w:sz w:val="24"/>
-          <w:szCs w:val="24"/>
-          <w:shd w:val="clear" w:color="auto" w:fill="FFFFFF"/>
-        </w:rPr>
-        <w:t>handle_irq_event</w:t>
-      </w:r>
-      <w:proofErr w:type="spellEnd"/>
-      <w:r>
-        <w:rPr>
-          <w:rFonts w:cstheme="minorHAnsi"/>
-          <w:sz w:val="24"/>
-          <w:szCs w:val="24"/>
-          <w:shd w:val="clear" w:color="auto" w:fill="FFFFFF"/>
-        </w:rPr>
-        <w:t> is called to set the IRQ state as “in progress”, acquire the IRQ description lock, and then call </w:t>
-      </w:r>
-      <w:proofErr w:type="spellStart"/>
-      <w:r>
-        <w:rPr>
-          <w:rFonts w:cstheme="minorHAnsi"/>
-          <w:sz w:val="24"/>
-          <w:szCs w:val="24"/>
-          <w:shd w:val="clear" w:color="auto" w:fill="FFFFFF"/>
-        </w:rPr>
-        <w:t>handle_irq_event_percpu</w:t>
-      </w:r>
-      <w:proofErr w:type="spellEnd"/>
-      <w:r>
-        <w:rPr>
-          <w:rFonts w:cstheme="minorHAnsi"/>
-          <w:sz w:val="24"/>
-          <w:szCs w:val="24"/>
-          <w:shd w:val="clear" w:color="auto" w:fill="FFFFFF"/>
-        </w:rPr>
-        <w:t>. If </w:t>
-      </w:r>
-      <w:proofErr w:type="spellStart"/>
-      <w:r>
-        <w:rPr>
-          <w:rFonts w:cstheme="minorHAnsi"/>
-          <w:sz w:val="24"/>
-          <w:szCs w:val="24"/>
-          <w:shd w:val="clear" w:color="auto" w:fill="FFFFFF"/>
-        </w:rPr>
-        <w:t>handle_percpu_irq</w:t>
-      </w:r>
-      <w:proofErr w:type="spellEnd"/>
-      <w:r>
-        <w:rPr>
-          <w:rFonts w:cstheme="minorHAnsi"/>
-          <w:sz w:val="24"/>
-          <w:szCs w:val="24"/>
-          <w:shd w:val="clear" w:color="auto" w:fill="FFFFFF"/>
-        </w:rPr>
-        <w:t> is the flow handler being used, the number of IRQs handled by the CPU is increment and </w:t>
-      </w:r>
-      <w:proofErr w:type="spellStart"/>
-      <w:r>
-        <w:rPr>
-          <w:rFonts w:cstheme="minorHAnsi"/>
-          <w:sz w:val="24"/>
-          <w:szCs w:val="24"/>
-          <w:shd w:val="clear" w:color="auto" w:fill="FFFFFF"/>
-        </w:rPr>
-        <w:t>handle_irq_event_percpu</w:t>
-      </w:r>
-      <w:proofErr w:type="spellEnd"/>
-      <w:r>
-        <w:rPr>
-          <w:rFonts w:cstheme="minorHAnsi"/>
-          <w:sz w:val="24"/>
-          <w:szCs w:val="24"/>
-          <w:shd w:val="clear" w:color="auto" w:fill="FFFFFF"/>
-        </w:rPr>
-        <w:t> is called directly (per CPU IRQs are not serialized).</w:t>
+        <w:t>Because hardware can provide different types of interrupt sources (the rising/falling edge of an electric signal, the voltage level (low/high) of a circuit line) different actions may need to be taken in each case. The high-level IRQ flow handlers provide pre-defined approaches to deal with hardware interrupts. These flow handlers are assigned to the interrupt descriptors at boot time o</w:t>
+      </w:r>
+      <w:r>
+        <w:rPr>
+          <w:rFonts w:cstheme="minorHAnsi"/>
+          <w:sz w:val="24"/>
+          <w:szCs w:val="24"/>
+          <w:shd w:val="clear" w:color="auto" w:fill="FFFFFF"/>
+        </w:rPr>
+        <w:t>r during device initialization.</w:t>
       </w:r>
     </w:p>
     <w:p>
@@ -800,7 +660,143 @@
           <w:shd w:val="clear" w:color="auto" w:fill="FFFFFF"/>
         </w:rPr>
       </w:pPr>
-      <w:proofErr w:type="spellStart"/>
+      <w:r>
+        <w:rPr>
+          <w:rFonts w:cstheme="minorHAnsi"/>
+          <w:sz w:val="24"/>
+          <w:szCs w:val="24"/>
+          <w:shd w:val="clear" w:color="auto" w:fill="FFFFFF"/>
+        </w:rPr>
+        <w:t>It is also possible for architecture code to implement specific flow handlers. Whatever function best suits the interrupt flow handling, </w:t>
+      </w:r>
+      <w:proofErr w:type="spellStart"/>
+      <w:r>
+        <w:rPr>
+          <w:rFonts w:cstheme="minorHAnsi"/>
+          <w:sz w:val="24"/>
+          <w:szCs w:val="24"/>
+          <w:shd w:val="clear" w:color="auto" w:fill="FFFFFF"/>
+        </w:rPr>
+        <w:t>irq_desc</w:t>
+      </w:r>
+      <w:proofErr w:type="spellEnd"/>
+      <w:r>
+        <w:rPr>
+          <w:rFonts w:cstheme="minorHAnsi"/>
+          <w:sz w:val="24"/>
+          <w:szCs w:val="24"/>
+          <w:shd w:val="clear" w:color="auto" w:fill="FFFFFF"/>
+        </w:rPr>
+        <w:t> holds a pointer to it which is then used to give appropriate continuation to the IRQ handling.</w:t>
+      </w:r>
+    </w:p>
+    <w:p>
+      <w:pPr>
+        <w:shd w:val="clear" w:color="auto" w:fill="F5F5F5"/>
+        <w:spacing w:after="88" w:line="240" w:lineRule="auto"/>
+        <w:rPr>
+          <w:rFonts w:cstheme="minorHAnsi"/>
+          <w:sz w:val="24"/>
+          <w:szCs w:val="24"/>
+          <w:shd w:val="clear" w:color="auto" w:fill="FFFFFF"/>
+        </w:rPr>
+      </w:pPr>
+      <w:r>
+        <w:rPr>
+          <w:rFonts w:cstheme="minorHAnsi"/>
+          <w:sz w:val="24"/>
+          <w:szCs w:val="24"/>
+          <w:shd w:val="clear" w:color="auto" w:fill="FFFFFF"/>
+        </w:rPr>
+        <w:lastRenderedPageBreak/>
+        <w:t xml:space="preserve">Assuming the flow handler is one of the high-level IRQ flow handlers, it may do a few things before proceeding with the IRQ handling. For instance, the hardware interrupt controller may </w:t>
+      </w:r>
+      <w:r>
+        <w:rPr>
+          <w:rFonts w:cstheme="minorHAnsi"/>
+          <w:sz w:val="24"/>
+          <w:szCs w:val="24"/>
+          <w:shd w:val="clear" w:color="auto" w:fill="FFFFFF"/>
+        </w:rPr>
+        <w:t>some</w:t>
+      </w:r>
+      <w:r>
+        <w:rPr>
+          <w:rFonts w:cstheme="minorHAnsi"/>
+          <w:sz w:val="24"/>
+          <w:szCs w:val="24"/>
+          <w:shd w:val="clear" w:color="auto" w:fill="FFFFFF"/>
+        </w:rPr>
+        <w:t>h</w:t>
+      </w:r>
+      <w:r>
+        <w:rPr>
+          <w:rFonts w:cstheme="minorHAnsi"/>
+          <w:sz w:val="24"/>
+          <w:szCs w:val="24"/>
+          <w:shd w:val="clear" w:color="auto" w:fill="FFFFFF"/>
+        </w:rPr>
+        <w:t>ow</w:t>
+      </w:r>
+      <w:r>
+        <w:rPr>
+          <w:rFonts w:cstheme="minorHAnsi"/>
+          <w:sz w:val="24"/>
+          <w:szCs w:val="24"/>
+          <w:shd w:val="clear" w:color="auto" w:fill="FFFFFF"/>
+        </w:rPr>
+        <w:t xml:space="preserve"> need an </w:t>
+      </w:r>
+      <w:proofErr w:type="spellStart"/>
+      <w:r>
+        <w:rPr>
+          <w:rFonts w:cstheme="minorHAnsi"/>
+          <w:sz w:val="24"/>
+          <w:szCs w:val="24"/>
+          <w:shd w:val="clear" w:color="auto" w:fill="FFFFFF"/>
+        </w:rPr>
+        <w:t>ack</w:t>
+      </w:r>
+      <w:proofErr w:type="spellEnd"/>
+      <w:r>
+        <w:rPr>
+          <w:rFonts w:cstheme="minorHAnsi"/>
+          <w:sz w:val="24"/>
+          <w:szCs w:val="24"/>
+          <w:shd w:val="clear" w:color="auto" w:fill="FFFFFF"/>
+        </w:rPr>
+        <w:t xml:space="preserve"> from the CPU, signaling that the i</w:t>
+      </w:r>
+      <w:r>
+        <w:rPr>
+          <w:rFonts w:cstheme="minorHAnsi"/>
+          <w:sz w:val="24"/>
+          <w:szCs w:val="24"/>
+          <w:shd w:val="clear" w:color="auto" w:fill="FFFFFF"/>
+        </w:rPr>
+        <w:t>nterrupt was properly received.</w:t>
+      </w:r>
+    </w:p>
+    <w:p>
+      <w:pPr>
+        <w:shd w:val="clear" w:color="auto" w:fill="F5F5F5"/>
+        <w:spacing w:after="88" w:line="240" w:lineRule="auto"/>
+        <w:rPr>
+          <w:rFonts w:cstheme="minorHAnsi"/>
+          <w:sz w:val="24"/>
+          <w:szCs w:val="24"/>
+          <w:shd w:val="clear" w:color="auto" w:fill="FFFFFF"/>
+        </w:rPr>
+      </w:pPr>
+      <w:r>
+        <w:rPr>
+          <w:rFonts w:cstheme="minorHAnsi"/>
+          <w:sz w:val="24"/>
+          <w:szCs w:val="24"/>
+          <w:shd w:val="clear" w:color="auto" w:fill="FFFFFF"/>
+        </w:rPr>
+        <w:t xml:space="preserve">It may also be needed to mask (disable) and/or unmask (enable) interrupts for some chips. The beauty in it is that the flow handlers don’t need to know architecture-specific details to accomplish these </w:t>
+      </w:r>
       <w:proofErr w:type="gramStart"/>
       <w:r>
         <w:rPr>
@@ -809,9 +805,193 @@
           <w:szCs w:val="24"/>
           <w:shd w:val="clear" w:color="auto" w:fill="FFFFFF"/>
         </w:rPr>
+        <w:t>actions,</w:t>
+      </w:r>
+      <w:proofErr w:type="gramEnd"/>
+      <w:r>
+        <w:rPr>
+          <w:rFonts w:cstheme="minorHAnsi"/>
+          <w:sz w:val="24"/>
+          <w:szCs w:val="24"/>
+          <w:shd w:val="clear" w:color="auto" w:fill="FFFFFF"/>
+        </w:rPr>
+        <w:t xml:space="preserve"> all of it can be done relying on the </w:t>
+      </w:r>
+      <w:proofErr w:type="spellStart"/>
+      <w:r>
+        <w:rPr>
+          <w:rFonts w:cstheme="minorHAnsi"/>
+          <w:sz w:val="24"/>
+          <w:szCs w:val="24"/>
+          <w:shd w:val="clear" w:color="auto" w:fill="FFFFFF"/>
+        </w:rPr>
+        <w:t>irq_chip</w:t>
+      </w:r>
+      <w:proofErr w:type="spellEnd"/>
+      <w:r>
+        <w:rPr>
+          <w:rFonts w:cstheme="minorHAnsi"/>
+          <w:sz w:val="24"/>
+          <w:szCs w:val="24"/>
+          <w:shd w:val="clear" w:color="auto" w:fill="FFFFFF"/>
+        </w:rPr>
+        <w:t> abstraction which encapsulates t</w:t>
+      </w:r>
+      <w:r>
+        <w:rPr>
+          <w:rFonts w:cstheme="minorHAnsi"/>
+          <w:sz w:val="24"/>
+          <w:szCs w:val="24"/>
+          <w:shd w:val="clear" w:color="auto" w:fill="FFFFFF"/>
+        </w:rPr>
+        <w:t>he hardware relevant functions.</w:t>
+      </w:r>
+    </w:p>
+    <w:p>
+      <w:pPr>
+        <w:shd w:val="clear" w:color="auto" w:fill="F5F5F5"/>
+        <w:spacing w:after="88" w:line="240" w:lineRule="auto"/>
+        <w:rPr>
+          <w:rFonts w:cstheme="minorHAnsi"/>
+          <w:sz w:val="24"/>
+          <w:szCs w:val="24"/>
+          <w:shd w:val="clear" w:color="auto" w:fill="FFFFFF"/>
+        </w:rPr>
+      </w:pPr>
+      <w:r>
+        <w:rPr>
+          <w:rFonts w:cstheme="minorHAnsi"/>
+          <w:sz w:val="24"/>
+          <w:szCs w:val="24"/>
+          <w:shd w:val="clear" w:color="auto" w:fill="FFFFFF"/>
+        </w:rPr>
+        <w:t>Afterward, </w:t>
+      </w:r>
+      <w:proofErr w:type="spellStart"/>
+      <w:r>
+        <w:rPr>
+          <w:rFonts w:cstheme="minorHAnsi"/>
+          <w:b/>
+          <w:sz w:val="24"/>
+          <w:szCs w:val="24"/>
+          <w:shd w:val="clear" w:color="auto" w:fill="FFFFFF"/>
+        </w:rPr>
+        <w:t>handle_irq_event</w:t>
+      </w:r>
+      <w:proofErr w:type="spellEnd"/>
+      <w:r>
+        <w:rPr>
+          <w:rFonts w:cstheme="minorHAnsi"/>
+          <w:sz w:val="24"/>
+          <w:szCs w:val="24"/>
+          <w:shd w:val="clear" w:color="auto" w:fill="FFFFFF"/>
+        </w:rPr>
+        <w:t> is called to set the IRQ state as “in progress”, acquire the IRQ description lock, and then call </w:t>
+      </w:r>
+      <w:proofErr w:type="spellStart"/>
+      <w:r>
+        <w:rPr>
+          <w:rFonts w:cstheme="minorHAnsi"/>
+          <w:b/>
+          <w:sz w:val="24"/>
+          <w:szCs w:val="24"/>
+          <w:shd w:val="clear" w:color="auto" w:fill="FFFFFF"/>
+        </w:rPr>
         <w:t>handle_irq_event_percpu</w:t>
       </w:r>
       <w:proofErr w:type="spellEnd"/>
+      <w:r>
+        <w:rPr>
+          <w:rFonts w:cstheme="minorHAnsi"/>
+          <w:sz w:val="24"/>
+          <w:szCs w:val="24"/>
+          <w:shd w:val="clear" w:color="auto" w:fill="FFFFFF"/>
+        </w:rPr>
+        <w:t>. If </w:t>
+      </w:r>
+      <w:proofErr w:type="spellStart"/>
+      <w:r>
+        <w:rPr>
+          <w:rFonts w:cstheme="minorHAnsi"/>
+          <w:b/>
+          <w:sz w:val="24"/>
+          <w:szCs w:val="24"/>
+          <w:shd w:val="clear" w:color="auto" w:fill="FFFFFF"/>
+        </w:rPr>
+        <w:t>handle_percpu_irq</w:t>
+      </w:r>
+      <w:proofErr w:type="spellEnd"/>
+      <w:r>
+        <w:rPr>
+          <w:rFonts w:cstheme="minorHAnsi"/>
+          <w:sz w:val="24"/>
+          <w:szCs w:val="24"/>
+          <w:shd w:val="clear" w:color="auto" w:fill="FFFFFF"/>
+        </w:rPr>
+        <w:t> is the flow handler being used, the number of IRQs handled by the CPU is increment</w:t>
+      </w:r>
+      <w:r>
+        <w:rPr>
+          <w:rFonts w:cstheme="minorHAnsi"/>
+          <w:sz w:val="24"/>
+          <w:szCs w:val="24"/>
+          <w:shd w:val="clear" w:color="auto" w:fill="FFFFFF"/>
+        </w:rPr>
+        <w:t>ed</w:t>
+      </w:r>
+      <w:r>
+        <w:rPr>
+          <w:rFonts w:cstheme="minorHAnsi"/>
+          <w:sz w:val="24"/>
+          <w:szCs w:val="24"/>
+          <w:shd w:val="clear" w:color="auto" w:fill="FFFFFF"/>
+        </w:rPr>
+        <w:t xml:space="preserve"> and </w:t>
+      </w:r>
+      <w:proofErr w:type="spellStart"/>
+      <w:r>
+        <w:rPr>
+          <w:rFonts w:cstheme="minorHAnsi"/>
+          <w:sz w:val="24"/>
+          <w:szCs w:val="24"/>
+          <w:shd w:val="clear" w:color="auto" w:fill="FFFFFF"/>
+        </w:rPr>
+        <w:t>handle_irq_event_percpu</w:t>
+      </w:r>
+      <w:proofErr w:type="spellEnd"/>
+      <w:r>
+        <w:rPr>
+          <w:rFonts w:cstheme="minorHAnsi"/>
+          <w:sz w:val="24"/>
+          <w:szCs w:val="24"/>
+          <w:shd w:val="clear" w:color="auto" w:fill="FFFFFF"/>
+        </w:rPr>
+        <w:t> is called directly (per CPU IRQs are not serialized).</w:t>
+      </w:r>
+    </w:p>
+    <w:p>
+      <w:pPr>
+        <w:shd w:val="clear" w:color="auto" w:fill="F5F5F5"/>
+        <w:spacing w:after="88" w:line="240" w:lineRule="auto"/>
+        <w:rPr>
+          <w:rFonts w:cstheme="minorHAnsi"/>
+          <w:sz w:val="24"/>
+          <w:szCs w:val="24"/>
+          <w:shd w:val="clear" w:color="auto" w:fill="FFFFFF"/>
+        </w:rPr>
+      </w:pPr>
+      <w:proofErr w:type="spellStart"/>
+      <w:proofErr w:type="gramStart"/>
+      <w:r>
+        <w:rPr>
+          <w:rFonts w:cstheme="minorHAnsi"/>
+          <w:sz w:val="24"/>
+          <w:szCs w:val="24"/>
+          <w:shd w:val="clear" w:color="auto" w:fill="FFFFFF"/>
+        </w:rPr>
+        <w:t>handle_irq_event_percpu</w:t>
+      </w:r>
+      <w:proofErr w:type="spellEnd"/>
       <w:proofErr w:type="gramEnd"/>
       <w:r>
         <w:rPr>
@@ -840,7 +1020,48 @@
           <w:szCs w:val="24"/>
           <w:shd w:val="clear" w:color="auto" w:fill="FFFFFF"/>
         </w:rPr>
-        <w:t> and waiting for its return to add some randomness to the pool of interrupts handled by the CPU. __</w:t>
+        <w:t xml:space="preserve"> and waiting for its return to add some randomness to the pool of interrupts handled by the </w:t>
+      </w:r>
+      <w:proofErr w:type="spellStart"/>
+      <w:r>
+        <w:rPr>
+          <w:rFonts w:cstheme="minorHAnsi"/>
+          <w:sz w:val="24"/>
+          <w:szCs w:val="24"/>
+          <w:shd w:val="clear" w:color="auto" w:fill="FFFFFF"/>
+        </w:rPr>
+        <w:t>C</w:t>
+      </w:r>
+      <w:r>
+        <w:rPr>
+          <w:rFonts w:cstheme="minorHAnsi"/>
+          <w:sz w:val="24"/>
+          <w:szCs w:val="24"/>
+          <w:shd w:val="clear" w:color="auto" w:fill="FFFFFF"/>
+        </w:rPr>
+        <w:t>PU.</w:t>
+      </w:r>
+      <w:proofErr w:type="spellEnd"/>
+    </w:p>
+    <w:p>
+      <w:pPr>
+        <w:shd w:val="clear" w:color="auto" w:fill="F5F5F5"/>
+        <w:spacing w:after="88" w:line="240" w:lineRule="auto"/>
+        <w:rPr>
+          <w:rFonts w:cstheme="minorHAnsi"/>
+          <w:sz w:val="24"/>
+          <w:szCs w:val="24"/>
+          <w:shd w:val="clear" w:color="auto" w:fill="FFFFFF"/>
+        </w:rPr>
+      </w:pPr>
+      <w:r>
+        <w:rPr>
+          <w:rFonts w:cstheme="minorHAnsi"/>
+          <w:sz w:val="24"/>
+          <w:szCs w:val="24"/>
+          <w:shd w:val="clear" w:color="auto" w:fill="FFFFFF"/>
+        </w:rPr>
+        <w:t>__</w:t>
       </w:r>
       <w:proofErr w:type="spellStart"/>
       <w:r>
@@ -880,7 +1101,28 @@
           <w:szCs w:val="24"/>
           <w:shd w:val="clear" w:color="auto" w:fill="FFFFFF"/>
         </w:rPr>
-        <w:t xml:space="preserve"> event function calls the handler function for each action as can be seen in both the diagram and code below. This handler is known as the “top half” of IRQ handling. The action may have an additional handler function (</w:t>
+        <w:t xml:space="preserve"> event function calls the handler function for each action as can be seen in both the diagram and code below. This handler is known as the “top half” of IRQ handling. </w:t>
+      </w:r>
+    </w:p>
+    <w:p>
+      <w:pPr>
+        <w:shd w:val="clear" w:color="auto" w:fill="F5F5F5"/>
+        <w:spacing w:after="88" w:line="240" w:lineRule="auto"/>
+        <w:rPr>
+          <w:rFonts w:cstheme="minorHAnsi"/>
+          <w:sz w:val="24"/>
+          <w:szCs w:val="24"/>
+          <w:shd w:val="clear" w:color="auto" w:fill="FFFFFF"/>
+        </w:rPr>
+      </w:pPr>
+      <w:r>
+        <w:rPr>
+          <w:rFonts w:cstheme="minorHAnsi"/>
+          <w:sz w:val="24"/>
+          <w:szCs w:val="24"/>
+          <w:shd w:val="clear" w:color="auto" w:fill="FFFFFF"/>
+        </w:rPr>
+        <w:t>The action may have an additional handler function (</w:t>
       </w:r>
       <w:proofErr w:type="spellStart"/>
       <w:r>
@@ -940,7 +1182,25 @@
           <w:szCs w:val="24"/>
           <w:shd w:val="clear" w:color="auto" w:fill="FFFFFF"/>
         </w:rPr>
-        <w:t xml:space="preserve"> by calling </w:t>
+        <w:t xml:space="preserve"> by</w:t>
+      </w:r>
+      <w:r>
+        <w:rPr>
+          <w:rFonts w:cstheme="minorHAnsi"/>
+          <w:sz w:val="24"/>
+          <w:szCs w:val="24"/>
+          <w:shd w:val="clear" w:color="auto" w:fill="FFFFFF"/>
+        </w:rPr>
+        <w:t xml:space="preserve"> </w:t>
+      </w:r>
+      <w:r>
+        <w:rPr>
+          <w:rFonts w:cstheme="minorHAnsi"/>
+          <w:sz w:val="24"/>
+          <w:szCs w:val="24"/>
+          <w:shd w:val="clear" w:color="auto" w:fill="FFFFFF"/>
+        </w:rPr>
+        <w:t>calling </w:t>
       </w:r>
       <w:proofErr w:type="spellStart"/>
       <w:r>
@@ -1027,6 +1287,7 @@
           <w:sz w:val="24"/>
           <w:szCs w:val="24"/>
         </w:rPr>
+        <w:lastRenderedPageBreak/>
         <w:drawing>
           <wp:inline distT="0" distB="0" distL="0" distR="0">
             <wp:extent cx="6229050" cy="3595892"/>
@@ -1111,7 +1372,6 @@
           <w:szCs w:val="24"/>
           <w:shd w:val="clear" w:color="auto" w:fill="FFFFFF"/>
         </w:rPr>
-        <w:lastRenderedPageBreak/>
         <w:drawing>
           <wp:inline distT="0" distB="0" distL="0" distR="0">
             <wp:extent cx="5943600" cy="3799723"/>
@@ -1169,6 +1429,44 @@
           <w:shd w:val="clear" w:color="auto" w:fill="FFFFFF"/>
         </w:rPr>
       </w:pPr>
+      <w:r>
+        <w:rPr>
+          <w:rFonts w:cstheme="minorHAnsi"/>
+          <w:sz w:val="24"/>
+          <w:szCs w:val="24"/>
+          <w:shd w:val="clear" w:color="auto" w:fill="FFFFFF"/>
+        </w:rPr>
+        <w:t xml:space="preserve">Figure: </w:t>
+      </w:r>
+      <w:r>
+        <w:rPr>
+          <w:rFonts w:cstheme="minorHAnsi"/>
+          <w:sz w:val="24"/>
+          <w:szCs w:val="24"/>
+          <w:shd w:val="clear" w:color="auto" w:fill="FFFFFF"/>
+        </w:rPr>
+        <w:t>The __</w:t>
+      </w:r>
+      <w:proofErr w:type="spellStart"/>
+      <w:r>
+        <w:rPr>
+          <w:rFonts w:cstheme="minorHAnsi"/>
+          <w:sz w:val="24"/>
+          <w:szCs w:val="24"/>
+          <w:shd w:val="clear" w:color="auto" w:fill="FFFFFF"/>
+        </w:rPr>
+        <w:t>handle_irq_event_percpu</w:t>
+      </w:r>
+      <w:proofErr w:type="spellEnd"/>
+      <w:r>
+        <w:rPr>
+          <w:rFonts w:cstheme="minorHAnsi"/>
+          <w:sz w:val="24"/>
+          <w:szCs w:val="24"/>
+          <w:shd w:val="clear" w:color="auto" w:fill="FFFFFF"/>
+        </w:rPr>
+        <w:t xml:space="preserve"> function. </w:t>
+      </w:r>
       <w:proofErr w:type="gramStart"/>
       <w:r>
         <w:rPr>
@@ -1177,14 +1475,38 @@
           <w:szCs w:val="24"/>
           <w:shd w:val="clear" w:color="auto" w:fill="FFFFFF"/>
         </w:rPr>
-        <w:t>The __</w:t>
-      </w:r>
-      <w:proofErr w:type="spellStart"/>
-      <w:r>
-        <w:rPr>
-          <w:rFonts w:cstheme="minorHAnsi"/>
-          <w:sz w:val="24"/>
-          <w:szCs w:val="24"/>
+        <w:t>The place where IRQ actions are invoked.</w:t>
+      </w:r>
+      <w:proofErr w:type="gramEnd"/>
+    </w:p>
+    <w:p>
+      <w:pPr>
+        <w:rPr>
+          <w:rFonts w:cstheme="minorHAnsi"/>
+          <w:sz w:val="24"/>
+          <w:szCs w:val="24"/>
+          <w:shd w:val="clear" w:color="auto" w:fill="FFFFFF"/>
+        </w:rPr>
+      </w:pPr>
+      <w:r>
+        <w:rPr>
+          <w:rFonts w:cstheme="minorHAnsi"/>
+          <w:sz w:val="24"/>
+          <w:szCs w:val="24"/>
+          <w:shd w:val="clear" w:color="auto" w:fill="FFFFFF"/>
+        </w:rPr>
+        <w:lastRenderedPageBreak/>
+        <w:t>After all the actions have been executed or any of them have returned IRQ_HANDLED, </w:t>
+      </w:r>
+      <w:r>
+        <w:rPr>
+          <w:shd w:val="clear" w:color="auto" w:fill="FFFFFF"/>
+        </w:rPr>
+        <w:t>__</w:t>
+      </w:r>
+      <w:proofErr w:type="spellStart"/>
+      <w:r>
+        <w:rPr>
           <w:shd w:val="clear" w:color="auto" w:fill="FFFFFF"/>
         </w:rPr>
         <w:t>handle_irq_event_percpu</w:t>
@@ -1197,39 +1519,97 @@
           <w:szCs w:val="24"/>
           <w:shd w:val="clear" w:color="auto" w:fill="FFFFFF"/>
         </w:rPr>
-        <w:t xml:space="preserve"> function.</w:t>
-      </w:r>
-      <w:proofErr w:type="gramEnd"/>
-      <w:r>
-        <w:rPr>
-          <w:rFonts w:cstheme="minorHAnsi"/>
-          <w:sz w:val="24"/>
-          <w:szCs w:val="24"/>
-          <w:shd w:val="clear" w:color="auto" w:fill="FFFFFF"/>
-        </w:rPr>
-        <w:t xml:space="preserve"> </w:t>
-      </w:r>
-      <w:proofErr w:type="gramStart"/>
-      <w:r>
-        <w:rPr>
-          <w:rFonts w:cstheme="minorHAnsi"/>
-          <w:sz w:val="24"/>
-          <w:szCs w:val="24"/>
-          <w:shd w:val="clear" w:color="auto" w:fill="FFFFFF"/>
-        </w:rPr>
-        <w:t>The place where IRQ actions are invoked.</w:t>
-      </w:r>
-      <w:proofErr w:type="gramEnd"/>
-    </w:p>
-    <w:p>
-      <w:pPr>
-        <w:rPr>
-          <w:rFonts w:cstheme="minorHAnsi"/>
-          <w:sz w:val="24"/>
-          <w:szCs w:val="24"/>
-          <w:shd w:val="clear" w:color="auto" w:fill="FFFFFF"/>
-        </w:rPr>
-      </w:pPr>
+        <w:t xml:space="preserve"> returns an </w:t>
+      </w:r>
+      <w:proofErr w:type="spellStart"/>
+      <w:r>
+        <w:rPr>
+          <w:rFonts w:cstheme="minorHAnsi"/>
+          <w:sz w:val="24"/>
+          <w:szCs w:val="24"/>
+          <w:shd w:val="clear" w:color="auto" w:fill="FFFFFF"/>
+        </w:rPr>
+        <w:t>oring</w:t>
+      </w:r>
+      <w:proofErr w:type="spellEnd"/>
+      <w:r>
+        <w:rPr>
+          <w:rFonts w:cstheme="minorHAnsi"/>
+          <w:sz w:val="24"/>
+          <w:szCs w:val="24"/>
+          <w:shd w:val="clear" w:color="auto" w:fill="FFFFFF"/>
+        </w:rPr>
+        <w:t xml:space="preserve"> with all the flags returned by each executed handler. These flags are used by </w:t>
+      </w:r>
+      <w:proofErr w:type="spellStart"/>
+      <w:r>
+        <w:rPr>
+          <w:shd w:val="clear" w:color="auto" w:fill="FFFFFF"/>
+        </w:rPr>
+        <w:t>handle_irq_event_percpu</w:t>
+      </w:r>
+      <w:proofErr w:type="spellEnd"/>
+      <w:r>
+        <w:rPr>
+          <w:rFonts w:cstheme="minorHAnsi"/>
+          <w:sz w:val="24"/>
+          <w:szCs w:val="24"/>
+          <w:shd w:val="clear" w:color="auto" w:fill="FFFFFF"/>
+        </w:rPr>
+        <w:t> to add randomness to IRQ handling as mentioned above. After that, the flags are returned back to </w:t>
+      </w:r>
+      <w:proofErr w:type="spellStart"/>
+      <w:r>
+        <w:rPr>
+          <w:shd w:val="clear" w:color="auto" w:fill="FFFFFF"/>
+        </w:rPr>
+        <w:t>handle_irq_event</w:t>
+      </w:r>
+      <w:proofErr w:type="spellEnd"/>
+      <w:r>
+        <w:rPr>
+          <w:rFonts w:cstheme="minorHAnsi"/>
+          <w:sz w:val="24"/>
+          <w:szCs w:val="24"/>
+          <w:shd w:val="clear" w:color="auto" w:fill="FFFFFF"/>
+        </w:rPr>
+        <w:t> (or to </w:t>
+      </w:r>
+      <w:proofErr w:type="spellStart"/>
+      <w:r>
+        <w:rPr>
+          <w:shd w:val="clear" w:color="auto" w:fill="FFFFFF"/>
+        </w:rPr>
+        <w:t>handle_percpu_irq</w:t>
+      </w:r>
+      <w:proofErr w:type="spellEnd"/>
+      <w:r>
+        <w:rPr>
+          <w:rFonts w:cstheme="minorHAnsi"/>
+          <w:sz w:val="24"/>
+          <w:szCs w:val="24"/>
+          <w:shd w:val="clear" w:color="auto" w:fill="FFFFFF"/>
+        </w:rPr>
+        <w:t>) which in turn returns the flags back to the flow handlers. Though none of the generic flow handlers use the returned flags, the</w:t>
+      </w:r>
+      <w:r>
+        <w:rPr>
+          <w:rFonts w:cstheme="minorHAnsi"/>
+          <w:sz w:val="24"/>
+          <w:szCs w:val="24"/>
+          <w:shd w:val="clear" w:color="auto" w:fill="FFFFFF"/>
+        </w:rPr>
+        <w:t>se</w:t>
+      </w:r>
+      <w:r>
+        <w:rPr>
+          <w:rFonts w:cstheme="minorHAnsi"/>
+          <w:sz w:val="24"/>
+          <w:szCs w:val="24"/>
+          <w:shd w:val="clear" w:color="auto" w:fill="FFFFFF"/>
+        </w:rPr>
+        <w:t xml:space="preserve"> will be available in case architecture-specific flow handlers want to use them.</w:t>
+      </w:r>
     </w:p>
     <w:p>
       <w:pPr>
@@ -1241,212 +1621,22 @@
           <w:shd w:val="clear" w:color="auto" w:fill="F5F5F5"/>
         </w:rPr>
       </w:pPr>
-      <w:r>
-        <w:rPr>
-          <w:rFonts w:cstheme="minorHAnsi"/>
-          <w:color w:val="333333"/>
-          <w:sz w:val="24"/>
-          <w:szCs w:val="24"/>
-          <w:shd w:val="clear" w:color="auto" w:fill="F5F5F5"/>
-        </w:rPr>
-        <w:t xml:space="preserve">After all the actions have been executed or any of them have </w:t>
-      </w:r>
-      <w:proofErr w:type="gramStart"/>
-      <w:r>
-        <w:rPr>
-          <w:rFonts w:cstheme="minorHAnsi"/>
-          <w:color w:val="333333"/>
-          <w:sz w:val="24"/>
-          <w:szCs w:val="24"/>
-          <w:shd w:val="clear" w:color="auto" w:fill="F5F5F5"/>
-        </w:rPr>
-        <w:t xml:space="preserve">returned </w:t>
-      </w:r>
-      <w:r>
-        <w:rPr>
-          <w:rFonts w:cstheme="minorHAnsi"/>
-          <w:color w:val="333333"/>
-          <w:sz w:val="24"/>
-          <w:szCs w:val="24"/>
-          <w:shd w:val="clear" w:color="auto" w:fill="F5F5F5"/>
-        </w:rPr>
-        <w:t xml:space="preserve"> </w:t>
-      </w:r>
-      <w:r>
-        <w:rPr>
-          <w:rFonts w:cstheme="minorHAnsi"/>
-          <w:color w:val="333333"/>
-          <w:sz w:val="24"/>
-          <w:szCs w:val="24"/>
-          <w:shd w:val="clear" w:color="auto" w:fill="F5F5F5"/>
-        </w:rPr>
-        <w:t>IRQ</w:t>
-      </w:r>
-      <w:proofErr w:type="gramEnd"/>
-      <w:r>
-        <w:rPr>
-          <w:rFonts w:cstheme="minorHAnsi"/>
-          <w:color w:val="333333"/>
-          <w:sz w:val="24"/>
-          <w:szCs w:val="24"/>
-          <w:shd w:val="clear" w:color="auto" w:fill="F5F5F5"/>
-        </w:rPr>
-        <w:t>_HANDLED, </w:t>
-      </w:r>
-      <w:r>
-        <w:rPr>
-          <w:rStyle w:val="HTMLCode"/>
-          <w:rFonts w:asciiTheme="minorHAnsi" w:eastAsiaTheme="minorHAnsi" w:hAnsiTheme="minorHAnsi" w:cstheme="minorHAnsi"/>
-          <w:color w:val="C7254E"/>
-          <w:sz w:val="24"/>
-          <w:szCs w:val="24"/>
-          <w:shd w:val="clear" w:color="auto" w:fill="F9F2F4"/>
-        </w:rPr>
-        <w:t>__</w:t>
-      </w:r>
-      <w:proofErr w:type="spellStart"/>
-      <w:r>
-        <w:rPr>
-          <w:rStyle w:val="HTMLCode"/>
-          <w:rFonts w:asciiTheme="minorHAnsi" w:eastAsiaTheme="minorHAnsi" w:hAnsiTheme="minorHAnsi" w:cstheme="minorHAnsi"/>
-          <w:color w:val="C7254E"/>
-          <w:sz w:val="24"/>
-          <w:szCs w:val="24"/>
-          <w:shd w:val="clear" w:color="auto" w:fill="F9F2F4"/>
-        </w:rPr>
-        <w:t>handle_irq_event_percpu</w:t>
-      </w:r>
-      <w:proofErr w:type="spellEnd"/>
-      <w:r>
-        <w:rPr>
-          <w:rFonts w:cstheme="minorHAnsi"/>
-          <w:color w:val="333333"/>
-          <w:sz w:val="24"/>
-          <w:szCs w:val="24"/>
-          <w:shd w:val="clear" w:color="auto" w:fill="F5F5F5"/>
-        </w:rPr>
-        <w:t xml:space="preserve"> returns an </w:t>
-      </w:r>
-      <w:proofErr w:type="spellStart"/>
-      <w:r>
-        <w:rPr>
-          <w:rFonts w:cstheme="minorHAnsi"/>
-          <w:color w:val="333333"/>
-          <w:sz w:val="24"/>
-          <w:szCs w:val="24"/>
-          <w:shd w:val="clear" w:color="auto" w:fill="F5F5F5"/>
-        </w:rPr>
-        <w:t>oring</w:t>
-      </w:r>
-      <w:proofErr w:type="spellEnd"/>
-      <w:r>
-        <w:rPr>
-          <w:rFonts w:cstheme="minorHAnsi"/>
-          <w:color w:val="333333"/>
-          <w:sz w:val="24"/>
-          <w:szCs w:val="24"/>
-          <w:shd w:val="clear" w:color="auto" w:fill="F5F5F5"/>
-        </w:rPr>
-        <w:t xml:space="preserve"> with all the flags returned by each executed handler. These flags are used by </w:t>
-      </w:r>
-      <w:proofErr w:type="spellStart"/>
-      <w:r>
-        <w:rPr>
-          <w:rStyle w:val="HTMLCode"/>
-          <w:rFonts w:asciiTheme="minorHAnsi" w:eastAsiaTheme="minorHAnsi" w:hAnsiTheme="minorHAnsi" w:cstheme="minorHAnsi"/>
-          <w:color w:val="C7254E"/>
-          <w:sz w:val="24"/>
-          <w:szCs w:val="24"/>
-          <w:shd w:val="clear" w:color="auto" w:fill="F9F2F4"/>
-        </w:rPr>
-        <w:t>handle_irq_event_percpu</w:t>
-      </w:r>
-      <w:proofErr w:type="spellEnd"/>
-      <w:r>
-        <w:rPr>
-          <w:rFonts w:cstheme="minorHAnsi"/>
-          <w:color w:val="333333"/>
-          <w:sz w:val="24"/>
-          <w:szCs w:val="24"/>
-          <w:shd w:val="clear" w:color="auto" w:fill="F5F5F5"/>
-        </w:rPr>
-        <w:t> to add randomness to IRQ handling as mentioned above. After that, the flags are returned back to </w:t>
-      </w:r>
-      <w:proofErr w:type="spellStart"/>
-      <w:r>
-        <w:rPr>
-          <w:rStyle w:val="HTMLCode"/>
-          <w:rFonts w:asciiTheme="minorHAnsi" w:eastAsiaTheme="minorHAnsi" w:hAnsiTheme="minorHAnsi" w:cstheme="minorHAnsi"/>
-          <w:color w:val="C7254E"/>
-          <w:sz w:val="24"/>
-          <w:szCs w:val="24"/>
-          <w:shd w:val="clear" w:color="auto" w:fill="F9F2F4"/>
-        </w:rPr>
-        <w:t>handle_irq_event</w:t>
-      </w:r>
-      <w:proofErr w:type="spellEnd"/>
-      <w:r>
-        <w:rPr>
-          <w:rFonts w:cstheme="minorHAnsi"/>
-          <w:color w:val="333333"/>
-          <w:sz w:val="24"/>
-          <w:szCs w:val="24"/>
-          <w:shd w:val="clear" w:color="auto" w:fill="F5F5F5"/>
-        </w:rPr>
-        <w:t> (or to </w:t>
-      </w:r>
-      <w:proofErr w:type="spellStart"/>
-      <w:r>
-        <w:rPr>
-          <w:rStyle w:val="HTMLCode"/>
-          <w:rFonts w:asciiTheme="minorHAnsi" w:eastAsiaTheme="minorHAnsi" w:hAnsiTheme="minorHAnsi" w:cstheme="minorHAnsi"/>
-          <w:color w:val="C7254E"/>
-          <w:sz w:val="24"/>
-          <w:szCs w:val="24"/>
-          <w:shd w:val="clear" w:color="auto" w:fill="F9F2F4"/>
-        </w:rPr>
-        <w:t>handle_percpu_irq</w:t>
-      </w:r>
-      <w:proofErr w:type="spellEnd"/>
-      <w:r>
-        <w:rPr>
-          <w:rFonts w:cstheme="minorHAnsi"/>
-          <w:color w:val="333333"/>
-          <w:sz w:val="24"/>
-          <w:szCs w:val="24"/>
-          <w:shd w:val="clear" w:color="auto" w:fill="F5F5F5"/>
-        </w:rPr>
-        <w:t>) which in turn returns the flags back to the flow handlers. Though none of the generic flow handlers use the returned flags, the will be available in case architecture-specific flow handlers want to use them.</w:t>
-      </w:r>
-    </w:p>
-    <w:p>
-      <w:pPr>
-        <w:rPr>
-          <w:rFonts w:cstheme="minorHAnsi"/>
-          <w:color w:val="333333"/>
-          <w:sz w:val="24"/>
-          <w:szCs w:val="24"/>
-          <w:shd w:val="clear" w:color="auto" w:fill="F5F5F5"/>
-        </w:rPr>
-      </w:pPr>
-    </w:p>
-    <w:p>
-      <w:pPr>
-        <w:rPr>
-          <w:rFonts w:cstheme="minorHAnsi"/>
-          <w:color w:val="333333"/>
-          <w:sz w:val="24"/>
-          <w:szCs w:val="24"/>
-          <w:shd w:val="clear" w:color="auto" w:fill="F5F5F5"/>
-        </w:rPr>
-      </w:pPr>
-      <w:r>
-        <w:rPr>
-          <w:rFonts w:cstheme="minorHAnsi"/>
-          <w:color w:val="333333"/>
-          <w:sz w:val="24"/>
-          <w:szCs w:val="24"/>
-          <w:shd w:val="clear" w:color="auto" w:fill="F5F5F5"/>
+    </w:p>
+    <w:p>
+      <w:pPr>
+        <w:rPr>
+          <w:rFonts w:cstheme="minorHAnsi"/>
+          <w:sz w:val="24"/>
+          <w:szCs w:val="24"/>
+          <w:shd w:val="clear" w:color="auto" w:fill="FFFFFF"/>
+        </w:rPr>
+      </w:pPr>
+      <w:r>
+        <w:rPr>
+          <w:rFonts w:cstheme="minorHAnsi"/>
+          <w:sz w:val="24"/>
+          <w:szCs w:val="24"/>
+          <w:shd w:val="clear" w:color="auto" w:fill="FFFFFF"/>
         </w:rPr>
         <w:t xml:space="preserve">Important source code files: - </w:t>
       </w:r>
@@ -1461,42 +1651,38 @@
         <w:shd w:val="clear" w:color="auto" w:fill="F5F5F5"/>
         <w:spacing w:before="100" w:beforeAutospacing="1" w:after="100" w:afterAutospacing="1" w:line="240" w:lineRule="auto"/>
         <w:rPr>
-          <w:rFonts w:eastAsia="Times New Roman" w:cstheme="minorHAnsi"/>
-          <w:color w:val="333333"/>
-          <w:kern w:val="0"/>
-          <w:sz w:val="24"/>
-          <w:szCs w:val="24"/>
-        </w:rPr>
-      </w:pPr>
-      <w:r>
-        <w:rPr>
-          <w:rFonts w:eastAsia="Times New Roman" w:cstheme="minorHAnsi"/>
-          <w:color w:val="333333"/>
-          <w:kern w:val="0"/>
-          <w:sz w:val="24"/>
-          <w:szCs w:val="24"/>
+          <w:rFonts w:cstheme="minorHAnsi"/>
+          <w:sz w:val="24"/>
+          <w:szCs w:val="24"/>
+          <w:shd w:val="clear" w:color="auto" w:fill="FFFFFF"/>
+        </w:rPr>
+      </w:pPr>
+      <w:r>
+        <w:rPr>
+          <w:rFonts w:cstheme="minorHAnsi"/>
+          <w:sz w:val="24"/>
+          <w:szCs w:val="24"/>
+          <w:shd w:val="clear" w:color="auto" w:fill="FFFFFF"/>
         </w:rPr>
         <w:t>Documentation/core-</w:t>
       </w:r>
       <w:proofErr w:type="spellStart"/>
       <w:r>
         <w:rPr>
-          <w:rFonts w:eastAsia="Times New Roman" w:cstheme="minorHAnsi"/>
-          <w:color w:val="333333"/>
-          <w:kern w:val="0"/>
-          <w:sz w:val="24"/>
-          <w:szCs w:val="24"/>
+          <w:rFonts w:cstheme="minorHAnsi"/>
+          <w:sz w:val="24"/>
+          <w:szCs w:val="24"/>
+          <w:shd w:val="clear" w:color="auto" w:fill="FFFFFF"/>
         </w:rPr>
         <w:t>api</w:t>
       </w:r>
       <w:proofErr w:type="spellEnd"/>
       <w:r>
         <w:rPr>
-          <w:rFonts w:eastAsia="Times New Roman" w:cstheme="minorHAnsi"/>
-          <w:color w:val="333333"/>
-          <w:kern w:val="0"/>
-          <w:sz w:val="24"/>
-          <w:szCs w:val="24"/>
+          <w:rFonts w:cstheme="minorHAnsi"/>
+          <w:sz w:val="24"/>
+          <w:szCs w:val="24"/>
+          <w:shd w:val="clear" w:color="auto" w:fill="FFFFFF"/>
         </w:rPr>
         <w:t>/genericirq.rst</w:t>
       </w:r>
@@ -1511,53 +1697,48 @@
         <w:shd w:val="clear" w:color="auto" w:fill="F5F5F5"/>
         <w:spacing w:before="100" w:beforeAutospacing="1" w:after="100" w:afterAutospacing="1" w:line="240" w:lineRule="auto"/>
         <w:rPr>
-          <w:rFonts w:eastAsia="Times New Roman" w:cstheme="minorHAnsi"/>
-          <w:color w:val="333333"/>
-          <w:kern w:val="0"/>
-          <w:sz w:val="24"/>
-          <w:szCs w:val="24"/>
-        </w:rPr>
-      </w:pPr>
-      <w:r>
-        <w:rPr>
-          <w:rFonts w:eastAsia="Times New Roman" w:cstheme="minorHAnsi"/>
-          <w:color w:val="333333"/>
-          <w:kern w:val="0"/>
-          <w:sz w:val="24"/>
-          <w:szCs w:val="24"/>
+          <w:rFonts w:cstheme="minorHAnsi"/>
+          <w:sz w:val="24"/>
+          <w:szCs w:val="24"/>
+          <w:shd w:val="clear" w:color="auto" w:fill="FFFFFF"/>
+        </w:rPr>
+      </w:pPr>
+      <w:r>
+        <w:rPr>
+          <w:rFonts w:cstheme="minorHAnsi"/>
+          <w:sz w:val="24"/>
+          <w:szCs w:val="24"/>
+          <w:shd w:val="clear" w:color="auto" w:fill="FFFFFF"/>
         </w:rPr>
         <w:t>include/</w:t>
       </w:r>
       <w:proofErr w:type="spellStart"/>
       <w:r>
         <w:rPr>
-          <w:rFonts w:eastAsia="Times New Roman" w:cstheme="minorHAnsi"/>
-          <w:color w:val="333333"/>
-          <w:kern w:val="0"/>
-          <w:sz w:val="24"/>
-          <w:szCs w:val="24"/>
+          <w:rFonts w:cstheme="minorHAnsi"/>
+          <w:sz w:val="24"/>
+          <w:szCs w:val="24"/>
+          <w:shd w:val="clear" w:color="auto" w:fill="FFFFFF"/>
         </w:rPr>
         <w:t>linux</w:t>
       </w:r>
       <w:proofErr w:type="spellEnd"/>
       <w:r>
         <w:rPr>
-          <w:rFonts w:eastAsia="Times New Roman" w:cstheme="minorHAnsi"/>
-          <w:color w:val="333333"/>
-          <w:kern w:val="0"/>
-          <w:sz w:val="24"/>
-          <w:szCs w:val="24"/>
+          <w:rFonts w:cstheme="minorHAnsi"/>
+          <w:sz w:val="24"/>
+          <w:szCs w:val="24"/>
+          <w:shd w:val="clear" w:color="auto" w:fill="FFFFFF"/>
         </w:rPr>
         <w:t>/</w:t>
       </w:r>
       <w:proofErr w:type="spellStart"/>
       <w:r>
         <w:rPr>
-          <w:rFonts w:eastAsia="Times New Roman" w:cstheme="minorHAnsi"/>
-          <w:color w:val="333333"/>
-          <w:kern w:val="0"/>
-          <w:sz w:val="24"/>
-          <w:szCs w:val="24"/>
+          <w:rFonts w:cstheme="minorHAnsi"/>
+          <w:sz w:val="24"/>
+          <w:szCs w:val="24"/>
+          <w:shd w:val="clear" w:color="auto" w:fill="FFFFFF"/>
         </w:rPr>
         <w:t>interrupt.h</w:t>
       </w:r>
@@ -1573,53 +1754,48 @@
         <w:shd w:val="clear" w:color="auto" w:fill="F5F5F5"/>
         <w:spacing w:before="100" w:beforeAutospacing="1" w:after="100" w:afterAutospacing="1" w:line="240" w:lineRule="auto"/>
         <w:rPr>
-          <w:rFonts w:eastAsia="Times New Roman" w:cstheme="minorHAnsi"/>
-          <w:color w:val="333333"/>
-          <w:kern w:val="0"/>
-          <w:sz w:val="24"/>
-          <w:szCs w:val="24"/>
-        </w:rPr>
-      </w:pPr>
-      <w:r>
-        <w:rPr>
-          <w:rFonts w:eastAsia="Times New Roman" w:cstheme="minorHAnsi"/>
-          <w:color w:val="333333"/>
-          <w:kern w:val="0"/>
-          <w:sz w:val="24"/>
-          <w:szCs w:val="24"/>
+          <w:rFonts w:cstheme="minorHAnsi"/>
+          <w:sz w:val="24"/>
+          <w:szCs w:val="24"/>
+          <w:shd w:val="clear" w:color="auto" w:fill="FFFFFF"/>
+        </w:rPr>
+      </w:pPr>
+      <w:r>
+        <w:rPr>
+          <w:rFonts w:cstheme="minorHAnsi"/>
+          <w:sz w:val="24"/>
+          <w:szCs w:val="24"/>
+          <w:shd w:val="clear" w:color="auto" w:fill="FFFFFF"/>
         </w:rPr>
         <w:t>include/</w:t>
       </w:r>
       <w:proofErr w:type="spellStart"/>
       <w:r>
         <w:rPr>
-          <w:rFonts w:eastAsia="Times New Roman" w:cstheme="minorHAnsi"/>
-          <w:color w:val="333333"/>
-          <w:kern w:val="0"/>
-          <w:sz w:val="24"/>
-          <w:szCs w:val="24"/>
+          <w:rFonts w:cstheme="minorHAnsi"/>
+          <w:sz w:val="24"/>
+          <w:szCs w:val="24"/>
+          <w:shd w:val="clear" w:color="auto" w:fill="FFFFFF"/>
         </w:rPr>
         <w:t>linux</w:t>
       </w:r>
       <w:proofErr w:type="spellEnd"/>
       <w:r>
         <w:rPr>
-          <w:rFonts w:eastAsia="Times New Roman" w:cstheme="minorHAnsi"/>
-          <w:color w:val="333333"/>
-          <w:kern w:val="0"/>
-          <w:sz w:val="24"/>
-          <w:szCs w:val="24"/>
+          <w:rFonts w:cstheme="minorHAnsi"/>
+          <w:sz w:val="24"/>
+          <w:szCs w:val="24"/>
+          <w:shd w:val="clear" w:color="auto" w:fill="FFFFFF"/>
         </w:rPr>
         <w:t>/</w:t>
       </w:r>
       <w:proofErr w:type="spellStart"/>
       <w:r>
         <w:rPr>
-          <w:rFonts w:eastAsia="Times New Roman" w:cstheme="minorHAnsi"/>
-          <w:color w:val="333333"/>
-          <w:kern w:val="0"/>
-          <w:sz w:val="24"/>
-          <w:szCs w:val="24"/>
+          <w:rFonts w:cstheme="minorHAnsi"/>
+          <w:sz w:val="24"/>
+          <w:szCs w:val="24"/>
+          <w:shd w:val="clear" w:color="auto" w:fill="FFFFFF"/>
         </w:rPr>
         <w:t>irqdesc.h</w:t>
       </w:r>
@@ -1635,53 +1811,48 @@
         <w:shd w:val="clear" w:color="auto" w:fill="F5F5F5"/>
         <w:spacing w:before="100" w:beforeAutospacing="1" w:after="100" w:afterAutospacing="1" w:line="240" w:lineRule="auto"/>
         <w:rPr>
-          <w:rFonts w:eastAsia="Times New Roman" w:cstheme="minorHAnsi"/>
-          <w:color w:val="333333"/>
-          <w:kern w:val="0"/>
-          <w:sz w:val="24"/>
-          <w:szCs w:val="24"/>
-        </w:rPr>
-      </w:pPr>
-      <w:r>
-        <w:rPr>
-          <w:rFonts w:eastAsia="Times New Roman" w:cstheme="minorHAnsi"/>
-          <w:color w:val="333333"/>
-          <w:kern w:val="0"/>
-          <w:sz w:val="24"/>
-          <w:szCs w:val="24"/>
+          <w:rFonts w:cstheme="minorHAnsi"/>
+          <w:sz w:val="24"/>
+          <w:szCs w:val="24"/>
+          <w:shd w:val="clear" w:color="auto" w:fill="FFFFFF"/>
+        </w:rPr>
+      </w:pPr>
+      <w:r>
+        <w:rPr>
+          <w:rFonts w:cstheme="minorHAnsi"/>
+          <w:sz w:val="24"/>
+          <w:szCs w:val="24"/>
+          <w:shd w:val="clear" w:color="auto" w:fill="FFFFFF"/>
         </w:rPr>
         <w:t>kernel/</w:t>
       </w:r>
       <w:proofErr w:type="spellStart"/>
       <w:r>
         <w:rPr>
-          <w:rFonts w:eastAsia="Times New Roman" w:cstheme="minorHAnsi"/>
-          <w:color w:val="333333"/>
-          <w:kern w:val="0"/>
-          <w:sz w:val="24"/>
-          <w:szCs w:val="24"/>
+          <w:rFonts w:cstheme="minorHAnsi"/>
+          <w:sz w:val="24"/>
+          <w:szCs w:val="24"/>
+          <w:shd w:val="clear" w:color="auto" w:fill="FFFFFF"/>
         </w:rPr>
         <w:t>irq</w:t>
       </w:r>
       <w:proofErr w:type="spellEnd"/>
       <w:r>
         <w:rPr>
-          <w:rFonts w:eastAsia="Times New Roman" w:cstheme="minorHAnsi"/>
-          <w:color w:val="333333"/>
-          <w:kern w:val="0"/>
-          <w:sz w:val="24"/>
-          <w:szCs w:val="24"/>
+          <w:rFonts w:cstheme="minorHAnsi"/>
+          <w:sz w:val="24"/>
+          <w:szCs w:val="24"/>
+          <w:shd w:val="clear" w:color="auto" w:fill="FFFFFF"/>
         </w:rPr>
         <w:t>/</w:t>
       </w:r>
       <w:proofErr w:type="spellStart"/>
       <w:r>
         <w:rPr>
-          <w:rFonts w:eastAsia="Times New Roman" w:cstheme="minorHAnsi"/>
-          <w:color w:val="333333"/>
-          <w:kern w:val="0"/>
-          <w:sz w:val="24"/>
-          <w:szCs w:val="24"/>
+          <w:rFonts w:cstheme="minorHAnsi"/>
+          <w:sz w:val="24"/>
+          <w:szCs w:val="24"/>
+          <w:shd w:val="clear" w:color="auto" w:fill="FFFFFF"/>
         </w:rPr>
         <w:t>chip.c</w:t>
       </w:r>
@@ -1697,53 +1868,48 @@
         <w:shd w:val="clear" w:color="auto" w:fill="F5F5F5"/>
         <w:spacing w:before="100" w:beforeAutospacing="1" w:after="100" w:afterAutospacing="1" w:line="240" w:lineRule="auto"/>
         <w:rPr>
-          <w:rFonts w:eastAsia="Times New Roman" w:cstheme="minorHAnsi"/>
-          <w:color w:val="333333"/>
-          <w:kern w:val="0"/>
-          <w:sz w:val="24"/>
-          <w:szCs w:val="24"/>
-        </w:rPr>
-      </w:pPr>
-      <w:r>
-        <w:rPr>
-          <w:rFonts w:eastAsia="Times New Roman" w:cstheme="minorHAnsi"/>
-          <w:color w:val="333333"/>
-          <w:kern w:val="0"/>
-          <w:sz w:val="24"/>
-          <w:szCs w:val="24"/>
+          <w:rFonts w:cstheme="minorHAnsi"/>
+          <w:sz w:val="24"/>
+          <w:szCs w:val="24"/>
+          <w:shd w:val="clear" w:color="auto" w:fill="FFFFFF"/>
+        </w:rPr>
+      </w:pPr>
+      <w:r>
+        <w:rPr>
+          <w:rFonts w:cstheme="minorHAnsi"/>
+          <w:sz w:val="24"/>
+          <w:szCs w:val="24"/>
+          <w:shd w:val="clear" w:color="auto" w:fill="FFFFFF"/>
         </w:rPr>
         <w:t>kernel/</w:t>
       </w:r>
       <w:proofErr w:type="spellStart"/>
       <w:r>
         <w:rPr>
-          <w:rFonts w:eastAsia="Times New Roman" w:cstheme="minorHAnsi"/>
-          <w:color w:val="333333"/>
-          <w:kern w:val="0"/>
-          <w:sz w:val="24"/>
-          <w:szCs w:val="24"/>
+          <w:rFonts w:cstheme="minorHAnsi"/>
+          <w:sz w:val="24"/>
+          <w:szCs w:val="24"/>
+          <w:shd w:val="clear" w:color="auto" w:fill="FFFFFF"/>
         </w:rPr>
         <w:t>irq</w:t>
       </w:r>
       <w:proofErr w:type="spellEnd"/>
       <w:r>
         <w:rPr>
-          <w:rFonts w:eastAsia="Times New Roman" w:cstheme="minorHAnsi"/>
-          <w:color w:val="333333"/>
-          <w:kern w:val="0"/>
-          <w:sz w:val="24"/>
-          <w:szCs w:val="24"/>
+          <w:rFonts w:cstheme="minorHAnsi"/>
+          <w:sz w:val="24"/>
+          <w:szCs w:val="24"/>
+          <w:shd w:val="clear" w:color="auto" w:fill="FFFFFF"/>
         </w:rPr>
         <w:t>/</w:t>
       </w:r>
       <w:proofErr w:type="spellStart"/>
       <w:r>
         <w:rPr>
-          <w:rFonts w:eastAsia="Times New Roman" w:cstheme="minorHAnsi"/>
-          <w:color w:val="333333"/>
-          <w:kern w:val="0"/>
-          <w:sz w:val="24"/>
-          <w:szCs w:val="24"/>
+          <w:rFonts w:cstheme="minorHAnsi"/>
+          <w:sz w:val="24"/>
+          <w:szCs w:val="24"/>
+          <w:shd w:val="clear" w:color="auto" w:fill="FFFFFF"/>
         </w:rPr>
         <w:t>handle.c</w:t>
       </w:r>
@@ -1759,53 +1925,48 @@
         <w:shd w:val="clear" w:color="auto" w:fill="F5F5F5"/>
         <w:spacing w:before="100" w:beforeAutospacing="1" w:after="100" w:afterAutospacing="1" w:line="240" w:lineRule="auto"/>
         <w:rPr>
-          <w:rFonts w:eastAsia="Times New Roman" w:cstheme="minorHAnsi"/>
-          <w:color w:val="333333"/>
-          <w:kern w:val="0"/>
-          <w:sz w:val="24"/>
-          <w:szCs w:val="24"/>
-        </w:rPr>
-      </w:pPr>
-      <w:r>
-        <w:rPr>
-          <w:rFonts w:eastAsia="Times New Roman" w:cstheme="minorHAnsi"/>
-          <w:color w:val="333333"/>
-          <w:kern w:val="0"/>
-          <w:sz w:val="24"/>
-          <w:szCs w:val="24"/>
+          <w:rFonts w:cstheme="minorHAnsi"/>
+          <w:sz w:val="24"/>
+          <w:szCs w:val="24"/>
+          <w:shd w:val="clear" w:color="auto" w:fill="FFFFFF"/>
+        </w:rPr>
+      </w:pPr>
+      <w:r>
+        <w:rPr>
+          <w:rFonts w:cstheme="minorHAnsi"/>
+          <w:sz w:val="24"/>
+          <w:szCs w:val="24"/>
+          <w:shd w:val="clear" w:color="auto" w:fill="FFFFFF"/>
         </w:rPr>
         <w:t>kernel/</w:t>
       </w:r>
       <w:proofErr w:type="spellStart"/>
       <w:r>
         <w:rPr>
-          <w:rFonts w:eastAsia="Times New Roman" w:cstheme="minorHAnsi"/>
-          <w:color w:val="333333"/>
-          <w:kern w:val="0"/>
-          <w:sz w:val="24"/>
-          <w:szCs w:val="24"/>
+          <w:rFonts w:cstheme="minorHAnsi"/>
+          <w:sz w:val="24"/>
+          <w:szCs w:val="24"/>
+          <w:shd w:val="clear" w:color="auto" w:fill="FFFFFF"/>
         </w:rPr>
         <w:t>irq</w:t>
       </w:r>
       <w:proofErr w:type="spellEnd"/>
       <w:r>
         <w:rPr>
-          <w:rFonts w:eastAsia="Times New Roman" w:cstheme="minorHAnsi"/>
-          <w:color w:val="333333"/>
-          <w:kern w:val="0"/>
-          <w:sz w:val="24"/>
-          <w:szCs w:val="24"/>
+          <w:rFonts w:cstheme="minorHAnsi"/>
+          <w:sz w:val="24"/>
+          <w:szCs w:val="24"/>
+          <w:shd w:val="clear" w:color="auto" w:fill="FFFFFF"/>
         </w:rPr>
         <w:t>/</w:t>
       </w:r>
       <w:proofErr w:type="spellStart"/>
       <w:r>
         <w:rPr>
-          <w:rFonts w:eastAsia="Times New Roman" w:cstheme="minorHAnsi"/>
-          <w:color w:val="333333"/>
-          <w:kern w:val="0"/>
-          <w:sz w:val="24"/>
-          <w:szCs w:val="24"/>
+          <w:rFonts w:cstheme="minorHAnsi"/>
+          <w:sz w:val="24"/>
+          <w:szCs w:val="24"/>
+          <w:shd w:val="clear" w:color="auto" w:fill="FFFFFF"/>
         </w:rPr>
         <w:t>manage.c</w:t>
       </w:r>
@@ -2930,7 +3091,7 @@
   <a:extraClrSchemeLst/>
   <a:extLst>
     <a:ext uri="{05A4C25C-085E-4340-85A3-A5531E510DB2}">
-      <thm15:themeFamily xmlns:thm15="http://schemas.microsoft.com/office/thememl/2012/main" xmlns="" name="Office Theme" id="{62F939B6-93AF-4DB8-9C6B-D6C7DFDC589F}" vid="{4A3C46E8-61CC-4603-A589-7422A47A8E4A}"/>
+      <thm15:themeFamily xmlns="" xmlns:thm15="http://schemas.microsoft.com/office/thememl/2012/main" name="Office Theme" id="{62F939B6-93AF-4DB8-9C6B-D6C7DFDC589F}" vid="{4A3C46E8-61CC-4603-A589-7422A47A8E4A}"/>
     </a:ext>
   </a:extLst>
 </a:theme>

</xml_diff>